<commit_message>
Added ID and email
</commit_message>
<xml_diff>
--- a/CS352-20120516-TANAME-Phase1-a.docx
+++ b/CS352-20120516-TANAME-Phase1-a.docx
@@ -79,7 +79,7 @@
                     <a:blip r:embed="rId8" cstate="print">
                       <a:extLst>
                         <a:ext uri="{28A0092B-C50C-407E-A947-70E740481C1C}">
-                          <a14:useLocalDpi xmlns:a14="http://schemas.microsoft.com/office/drawing/2010/main" xmlns:wps="http://schemas.microsoft.com/office/word/2010/wordprocessingShape" xmlns:wpi="http://schemas.microsoft.com/office/word/2010/wordprocessingInk" xmlns:wpg="http://schemas.microsoft.com/office/word/2010/wordprocessingGroup" xmlns:w14="http://schemas.microsoft.com/office/word/2010/wordml" xmlns:w="http://schemas.openxmlformats.org/wordprocessingml/2006/main" xmlns:w10="urn:schemas-microsoft-com:office:word" xmlns:wp14="http://schemas.microsoft.com/office/word/2010/wordprocessingDrawing" xmlns:v="urn:schemas-microsoft-com:vml" xmlns:o="urn:schemas-microsoft-com:office:office" xmlns:mc="http://schemas.openxmlformats.org/markup-compatibility/2006" xmlns:wpc="http://schemas.microsoft.com/office/word/2010/wordprocessingCanvas" xmlns="" val="0"/>
+                          <a14:useLocalDpi xmlns="" xmlns:wpc="http://schemas.microsoft.com/office/word/2010/wordprocessingCanvas" xmlns:mc="http://schemas.openxmlformats.org/markup-compatibility/2006" xmlns:o="urn:schemas-microsoft-com:office:office" xmlns:v="urn:schemas-microsoft-com:vml" xmlns:wp14="http://schemas.microsoft.com/office/word/2010/wordprocessingDrawing" xmlns:w10="urn:schemas-microsoft-com:office:word" xmlns:w="http://schemas.openxmlformats.org/wordprocessingml/2006/main" xmlns:w14="http://schemas.microsoft.com/office/word/2010/wordml" xmlns:wpg="http://schemas.microsoft.com/office/word/2010/wordprocessingGroup" xmlns:wpi="http://schemas.microsoft.com/office/word/2010/wordprocessingInk" xmlns:wps="http://schemas.microsoft.com/office/word/2010/wordprocessingShape" xmlns:a14="http://schemas.microsoft.com/office/drawing/2010/main" val="0"/>
                         </a:ext>
                       </a:extLst>
                     </a:blip>
@@ -137,7 +137,7 @@
                     <a:blip r:embed="rId9" cstate="print">
                       <a:extLst>
                         <a:ext uri="{28A0092B-C50C-407E-A947-70E740481C1C}">
-                          <a14:useLocalDpi xmlns:a14="http://schemas.microsoft.com/office/drawing/2010/main" xmlns:wps="http://schemas.microsoft.com/office/word/2010/wordprocessingShape" xmlns:wpi="http://schemas.microsoft.com/office/word/2010/wordprocessingInk" xmlns:wpg="http://schemas.microsoft.com/office/word/2010/wordprocessingGroup" xmlns:w14="http://schemas.microsoft.com/office/word/2010/wordml" xmlns:w="http://schemas.openxmlformats.org/wordprocessingml/2006/main" xmlns:w10="urn:schemas-microsoft-com:office:word" xmlns:wp14="http://schemas.microsoft.com/office/word/2010/wordprocessingDrawing" xmlns:v="urn:schemas-microsoft-com:vml" xmlns:o="urn:schemas-microsoft-com:office:office" xmlns:mc="http://schemas.openxmlformats.org/markup-compatibility/2006" xmlns:wpc="http://schemas.microsoft.com/office/word/2010/wordprocessingCanvas" xmlns="" val="0"/>
+                          <a14:useLocalDpi xmlns="" xmlns:wpc="http://schemas.microsoft.com/office/word/2010/wordprocessingCanvas" xmlns:mc="http://schemas.openxmlformats.org/markup-compatibility/2006" xmlns:o="urn:schemas-microsoft-com:office:office" xmlns:v="urn:schemas-microsoft-com:vml" xmlns:wp14="http://schemas.microsoft.com/office/word/2010/wordprocessingDrawing" xmlns:w10="urn:schemas-microsoft-com:office:word" xmlns:w="http://schemas.openxmlformats.org/wordprocessingml/2006/main" xmlns:w14="http://schemas.microsoft.com/office/word/2010/wordml" xmlns:wpg="http://schemas.microsoft.com/office/word/2010/wordprocessingGroup" xmlns:wpi="http://schemas.microsoft.com/office/word/2010/wordprocessingInk" xmlns:wps="http://schemas.microsoft.com/office/word/2010/wordprocessingShape" xmlns:a14="http://schemas.microsoft.com/office/drawing/2010/main" val="0"/>
                         </a:ext>
                       </a:extLst>
                     </a:blip>
@@ -287,8 +287,8 @@
       </w:tblPr>
       <w:tblGrid>
         <w:gridCol w:w="1109"/>
-        <w:gridCol w:w="2975"/>
-        <w:gridCol w:w="3923"/>
+        <w:gridCol w:w="3029"/>
+        <w:gridCol w:w="3869"/>
         <w:gridCol w:w="1443"/>
       </w:tblGrid>
       <w:tr>
@@ -316,7 +316,7 @@
         </w:tc>
         <w:tc>
           <w:tcPr>
-            <w:tcW w:w="3031" w:type="dxa"/>
+            <w:tcW w:w="3029" w:type="dxa"/>
           </w:tcPr>
           <w:p>
             <w:pPr>
@@ -337,7 +337,7 @@
         </w:tc>
         <w:tc>
           <w:tcPr>
-            <w:tcW w:w="3960" w:type="dxa"/>
+            <w:tcW w:w="3869" w:type="dxa"/>
           </w:tcPr>
           <w:p>
             <w:pPr>
@@ -358,7 +358,7 @@
         </w:tc>
         <w:tc>
           <w:tcPr>
-            <w:tcW w:w="1350" w:type="dxa"/>
+            <w:tcW w:w="1443" w:type="dxa"/>
           </w:tcPr>
           <w:p>
             <w:pPr>
@@ -391,27 +391,17 @@
         </w:tc>
         <w:tc>
           <w:tcPr>
-            <w:tcW w:w="3031" w:type="dxa"/>
+            <w:tcW w:w="3029" w:type="dxa"/>
           </w:tcPr>
           <w:p>
-            <w:proofErr w:type="spellStart"/>
             <w:r>
-              <w:t>Heba</w:t>
+              <w:t>Heba Ahmed Khazbak</w:t>
             </w:r>
-            <w:proofErr w:type="spellEnd"/>
-            <w:r>
-              <w:t xml:space="preserve"> Ahmed </w:t>
-            </w:r>
-            <w:proofErr w:type="spellStart"/>
-            <w:r>
-              <w:t>Khazbak</w:t>
-            </w:r>
-            <w:proofErr w:type="spellEnd"/>
           </w:p>
         </w:tc>
         <w:tc>
           <w:tcPr>
-            <w:tcW w:w="3960" w:type="dxa"/>
+            <w:tcW w:w="3869" w:type="dxa"/>
           </w:tcPr>
           <w:p>
             <w:r>
@@ -424,7 +414,7 @@
         </w:tc>
         <w:tc>
           <w:tcPr>
-            <w:tcW w:w="1350" w:type="dxa"/>
+            <w:tcW w:w="1443" w:type="dxa"/>
           </w:tcPr>
           <w:p>
             <w:r>
@@ -438,23 +428,110 @@
           <w:tcPr>
             <w:tcW w:w="1109" w:type="dxa"/>
           </w:tcPr>
-          <w:p/>
+          <w:p>
+            <w:r>
+              <w:t>20120185</w:t>
+            </w:r>
+          </w:p>
         </w:tc>
         <w:tc>
           <w:tcPr>
-            <w:tcW w:w="3031" w:type="dxa"/>
+            <w:tcW w:w="3029" w:type="dxa"/>
+          </w:tcPr>
+          <w:p>
+            <w:r>
+              <w:t>Ziad Mohamed</w:t>
+            </w:r>
+          </w:p>
+        </w:tc>
+        <w:tc>
+          <w:tcPr>
+            <w:tcW w:w="3869" w:type="dxa"/>
+          </w:tcPr>
+          <w:p>
+            <w:r>
+              <w:t>Ziad_mohamed9473@hotmail.co</w:t>
+            </w:r>
+            <w:r>
+              <w:t>m</w:t>
+            </w:r>
+          </w:p>
+        </w:tc>
+        <w:tc>
+          <w:tcPr>
+            <w:tcW w:w="1443" w:type="dxa"/>
+          </w:tcPr>
+          <w:p>
+            <w:r>
+              <w:t>01271777806</w:t>
+            </w:r>
+          </w:p>
+        </w:tc>
+      </w:tr>
+      <w:tr>
+        <w:tc>
+          <w:tcPr>
+            <w:tcW w:w="1109" w:type="dxa"/>
+          </w:tcPr>
+          <w:p>
+            <w:r>
+              <w:t>20120191</w:t>
+            </w:r>
+          </w:p>
+        </w:tc>
+        <w:tc>
+          <w:tcPr>
+            <w:tcW w:w="3029" w:type="dxa"/>
+          </w:tcPr>
+          <w:p>
+            <w:r>
+              <w:t>Sarah Hany Tammam</w:t>
+            </w:r>
+          </w:p>
+        </w:tc>
+        <w:tc>
+          <w:tcPr>
+            <w:tcW w:w="3869" w:type="dxa"/>
+          </w:tcPr>
+          <w:p>
+            <w:r>
+              <w:t>sarahHtammam@gmail.com</w:t>
+            </w:r>
+          </w:p>
+        </w:tc>
+        <w:tc>
+          <w:tcPr>
+            <w:tcW w:w="1443" w:type="dxa"/>
+          </w:tcPr>
+          <w:p>
+            <w:r>
+              <w:t>01008332618</w:t>
+            </w:r>
+          </w:p>
+        </w:tc>
+      </w:tr>
+      <w:tr>
+        <w:tc>
+          <w:tcPr>
+            <w:tcW w:w="1109" w:type="dxa"/>
           </w:tcPr>
           <w:p/>
         </w:tc>
         <w:tc>
           <w:tcPr>
-            <w:tcW w:w="3960" w:type="dxa"/>
+            <w:tcW w:w="3029" w:type="dxa"/>
           </w:tcPr>
           <w:p/>
         </w:tc>
         <w:tc>
           <w:tcPr>
-            <w:tcW w:w="1350" w:type="dxa"/>
+            <w:tcW w:w="3869" w:type="dxa"/>
+          </w:tcPr>
+          <w:p/>
+        </w:tc>
+        <w:tc>
+          <w:tcPr>
+            <w:tcW w:w="1443" w:type="dxa"/>
           </w:tcPr>
           <w:p/>
         </w:tc>
@@ -468,19 +545,19 @@
         </w:tc>
         <w:tc>
           <w:tcPr>
-            <w:tcW w:w="3031" w:type="dxa"/>
+            <w:tcW w:w="3029" w:type="dxa"/>
           </w:tcPr>
           <w:p/>
         </w:tc>
         <w:tc>
           <w:tcPr>
-            <w:tcW w:w="3960" w:type="dxa"/>
+            <w:tcW w:w="3869" w:type="dxa"/>
           </w:tcPr>
           <w:p/>
         </w:tc>
         <w:tc>
           <w:tcPr>
-            <w:tcW w:w="1350" w:type="dxa"/>
+            <w:tcW w:w="1443" w:type="dxa"/>
           </w:tcPr>
           <w:p/>
         </w:tc>
@@ -494,71 +571,19 @@
         </w:tc>
         <w:tc>
           <w:tcPr>
-            <w:tcW w:w="3031" w:type="dxa"/>
+            <w:tcW w:w="3029" w:type="dxa"/>
           </w:tcPr>
           <w:p/>
         </w:tc>
         <w:tc>
           <w:tcPr>
-            <w:tcW w:w="3960" w:type="dxa"/>
+            <w:tcW w:w="3869" w:type="dxa"/>
           </w:tcPr>
           <w:p/>
         </w:tc>
         <w:tc>
           <w:tcPr>
-            <w:tcW w:w="1350" w:type="dxa"/>
-          </w:tcPr>
-          <w:p/>
-        </w:tc>
-      </w:tr>
-      <w:tr>
-        <w:tc>
-          <w:tcPr>
-            <w:tcW w:w="1109" w:type="dxa"/>
-          </w:tcPr>
-          <w:p/>
-        </w:tc>
-        <w:tc>
-          <w:tcPr>
-            <w:tcW w:w="3031" w:type="dxa"/>
-          </w:tcPr>
-          <w:p/>
-        </w:tc>
-        <w:tc>
-          <w:tcPr>
-            <w:tcW w:w="3960" w:type="dxa"/>
-          </w:tcPr>
-          <w:p/>
-        </w:tc>
-        <w:tc>
-          <w:tcPr>
-            <w:tcW w:w="1350" w:type="dxa"/>
-          </w:tcPr>
-          <w:p/>
-        </w:tc>
-      </w:tr>
-      <w:tr>
-        <w:tc>
-          <w:tcPr>
-            <w:tcW w:w="1109" w:type="dxa"/>
-          </w:tcPr>
-          <w:p/>
-        </w:tc>
-        <w:tc>
-          <w:tcPr>
-            <w:tcW w:w="3031" w:type="dxa"/>
-          </w:tcPr>
-          <w:p/>
-        </w:tc>
-        <w:tc>
-          <w:tcPr>
-            <w:tcW w:w="3960" w:type="dxa"/>
-          </w:tcPr>
-          <w:p/>
-        </w:tc>
-        <w:tc>
-          <w:tcPr>
-            <w:tcW w:w="1350" w:type="dxa"/>
+            <w:tcW w:w="1443" w:type="dxa"/>
           </w:tcPr>
           <w:p/>
         </w:tc>
@@ -582,20 +607,8 @@
           <w:szCs w:val="34"/>
           <w:lang w:bidi="ar-EG"/>
         </w:rPr>
-        <w:t>Staff: Dr Mohammad El-</w:t>
+        <w:t>Staff: Dr Mohammad El-Ramly</w:t>
       </w:r>
-      <w:proofErr w:type="spellStart"/>
-      <w:r>
-        <w:rPr>
-          <w:b/>
-          <w:bCs/>
-          <w:sz w:val="34"/>
-          <w:szCs w:val="34"/>
-          <w:lang w:bidi="ar-EG"/>
-        </w:rPr>
-        <w:t>Ramly</w:t>
-      </w:r>
-      <w:proofErr w:type="spellEnd"/>
       <w:r>
         <w:rPr>
           <w:b/>
@@ -723,9 +736,8 @@
           <w:lang w:bidi="ar-EG"/>
         </w:rPr>
         <w:tab/>
-        <w:t xml:space="preserve">Eng Mohamed </w:t>
+        <w:t>Eng Mohamed Samir</w:t>
       </w:r>
-      <w:proofErr w:type="spellStart"/>
       <w:r>
         <w:rPr>
           <w:b/>
@@ -734,9 +746,8 @@
           <w:szCs w:val="32"/>
           <w:lang w:bidi="ar-EG"/>
         </w:rPr>
-        <w:t>Samir</w:t>
+        <w:tab/>
       </w:r>
-      <w:proofErr w:type="spellEnd"/>
       <w:r>
         <w:rPr>
           <w:b/>
@@ -765,7 +776,7 @@
           <w:szCs w:val="32"/>
           <w:lang w:bidi="ar-EG"/>
         </w:rPr>
-        <w:tab/>
+        <w:t>m.samir@fci-cu.edu.eg</w:t>
       </w:r>
       <w:r>
         <w:rPr>
@@ -775,7 +786,8 @@
           <w:szCs w:val="32"/>
           <w:lang w:bidi="ar-EG"/>
         </w:rPr>
-        <w:t>m.samir@fci-cu.edu.eg</w:t>
+        <w:cr/>
+        <w:t xml:space="preserve">Eng Yomna Magdy Mohamed </w:t>
       </w:r>
       <w:r>
         <w:rPr>
@@ -785,10 +797,9 @@
           <w:szCs w:val="32"/>
           <w:lang w:bidi="ar-EG"/>
         </w:rPr>
-        <w:cr/>
-        <w:t xml:space="preserve">Eng </w:t>
+        <w:tab/>
+        <w:t>yomna@fci-cu.edu.eg</w:t>
       </w:r>
-      <w:proofErr w:type="spellStart"/>
       <w:r>
         <w:rPr>
           <w:b/>
@@ -797,9 +808,9 @@
           <w:szCs w:val="32"/>
           <w:lang w:bidi="ar-EG"/>
         </w:rPr>
-        <w:t>Yomna</w:t>
+        <w:cr/>
+        <w:t>Eng Desoky Abd El-qawy</w:t>
       </w:r>
-      <w:proofErr w:type="spellEnd"/>
       <w:r>
         <w:rPr>
           <w:b/>
@@ -808,9 +819,8 @@
           <w:szCs w:val="32"/>
           <w:lang w:bidi="ar-EG"/>
         </w:rPr>
-        <w:t xml:space="preserve"> </w:t>
+        <w:tab/>
       </w:r>
-      <w:proofErr w:type="spellStart"/>
       <w:r>
         <w:rPr>
           <w:b/>
@@ -819,9 +829,9 @@
           <w:szCs w:val="32"/>
           <w:lang w:bidi="ar-EG"/>
         </w:rPr>
-        <w:t>Magdy</w:t>
+        <w:tab/>
+        <w:t>d.abdelqawy@fci-cu.edu.eg</w:t>
       </w:r>
-      <w:proofErr w:type="spellEnd"/>
       <w:r>
         <w:rPr>
           <w:b/>
@@ -830,7 +840,8 @@
           <w:szCs w:val="32"/>
           <w:lang w:bidi="ar-EG"/>
         </w:rPr>
-        <w:t xml:space="preserve"> Mohamed </w:t>
+        <w:cr/>
+        <w:t>Eng Omar Khaled Ali Ragab</w:t>
       </w:r>
       <w:r>
         <w:rPr>
@@ -841,7 +852,7 @@
           <w:lang w:bidi="ar-EG"/>
         </w:rPr>
         <w:tab/>
-        <w:t>yomna@fci-cu.edu.eg</w:t>
+        <w:t>o.khaled@fci-cu.edu.eg</w:t>
       </w:r>
       <w:r>
         <w:rPr>
@@ -852,9 +863,8 @@
           <w:lang w:bidi="ar-EG"/>
         </w:rPr>
         <w:cr/>
-        <w:t xml:space="preserve">Eng </w:t>
+        <w:t>Eng Ahmed Mohamed Sayed</w:t>
       </w:r>
-      <w:proofErr w:type="spellStart"/>
       <w:r>
         <w:rPr>
           <w:b/>
@@ -863,9 +873,8 @@
           <w:szCs w:val="32"/>
           <w:lang w:bidi="ar-EG"/>
         </w:rPr>
-        <w:t>Desoky</w:t>
+        <w:tab/>
       </w:r>
-      <w:proofErr w:type="spellEnd"/>
       <w:r>
         <w:rPr>
           <w:b/>
@@ -874,10 +883,13 @@
           <w:szCs w:val="32"/>
           <w:lang w:bidi="ar-EG"/>
         </w:rPr>
-        <w:t xml:space="preserve"> </w:t>
+        <w:t>a.mohamed@fci-cu.edu.eg</w:t>
       </w:r>
-      <w:proofErr w:type="spellStart"/>
-      <w:r>
+    </w:p>
+    <w:p>
+      <w:pPr>
+        <w:spacing w:after="20" w:line="245" w:lineRule="auto"/>
+        <w:ind w:left="720" w:right="-180" w:hanging="720"/>
         <w:rPr>
           <w:b/>
           <w:bCs/>
@@ -885,9 +897,7 @@
           <w:szCs w:val="32"/>
           <w:lang w:bidi="ar-EG"/>
         </w:rPr>
-        <w:t>Abd</w:t>
-      </w:r>
-      <w:proofErr w:type="spellEnd"/>
+      </w:pPr>
       <w:r>
         <w:rPr>
           <w:b/>
@@ -896,9 +906,8 @@
           <w:szCs w:val="32"/>
           <w:lang w:bidi="ar-EG"/>
         </w:rPr>
-        <w:t xml:space="preserve"> El-</w:t>
+        <w:tab/>
       </w:r>
-      <w:proofErr w:type="spellStart"/>
       <w:r>
         <w:rPr>
           <w:b/>
@@ -907,196 +916,8 @@
           <w:szCs w:val="32"/>
           <w:lang w:bidi="ar-EG"/>
         </w:rPr>
-        <w:t>qawy</w:t>
+        <w:t>Eng Ayat Khairy</w:t>
       </w:r>
-      <w:proofErr w:type="spellEnd"/>
-      <w:r>
-        <w:rPr>
-          <w:b/>
-          <w:bCs/>
-          <w:sz w:val="32"/>
-          <w:szCs w:val="32"/>
-          <w:lang w:bidi="ar-EG"/>
-        </w:rPr>
-        <w:tab/>
-      </w:r>
-      <w:r>
-        <w:rPr>
-          <w:b/>
-          <w:bCs/>
-          <w:sz w:val="32"/>
-          <w:szCs w:val="32"/>
-          <w:lang w:bidi="ar-EG"/>
-        </w:rPr>
-        <w:tab/>
-        <w:t>d.abdelqawy@fci-cu.edu.eg</w:t>
-      </w:r>
-      <w:r>
-        <w:rPr>
-          <w:b/>
-          <w:bCs/>
-          <w:sz w:val="32"/>
-          <w:szCs w:val="32"/>
-          <w:lang w:bidi="ar-EG"/>
-        </w:rPr>
-        <w:cr/>
-        <w:t xml:space="preserve">Eng Omar </w:t>
-      </w:r>
-      <w:proofErr w:type="spellStart"/>
-      <w:r>
-        <w:rPr>
-          <w:b/>
-          <w:bCs/>
-          <w:sz w:val="32"/>
-          <w:szCs w:val="32"/>
-          <w:lang w:bidi="ar-EG"/>
-        </w:rPr>
-        <w:t>Khaled</w:t>
-      </w:r>
-      <w:proofErr w:type="spellEnd"/>
-      <w:r>
-        <w:rPr>
-          <w:b/>
-          <w:bCs/>
-          <w:sz w:val="32"/>
-          <w:szCs w:val="32"/>
-          <w:lang w:bidi="ar-EG"/>
-        </w:rPr>
-        <w:t xml:space="preserve"> Ali </w:t>
-      </w:r>
-      <w:proofErr w:type="spellStart"/>
-      <w:r>
-        <w:rPr>
-          <w:b/>
-          <w:bCs/>
-          <w:sz w:val="32"/>
-          <w:szCs w:val="32"/>
-          <w:lang w:bidi="ar-EG"/>
-        </w:rPr>
-        <w:t>Ragab</w:t>
-      </w:r>
-      <w:proofErr w:type="spellEnd"/>
-      <w:r>
-        <w:rPr>
-          <w:b/>
-          <w:bCs/>
-          <w:sz w:val="32"/>
-          <w:szCs w:val="32"/>
-          <w:lang w:bidi="ar-EG"/>
-        </w:rPr>
-        <w:tab/>
-        <w:t>o.khaled@fci-cu.edu.eg</w:t>
-      </w:r>
-      <w:r>
-        <w:rPr>
-          <w:b/>
-          <w:bCs/>
-          <w:sz w:val="32"/>
-          <w:szCs w:val="32"/>
-          <w:lang w:bidi="ar-EG"/>
-        </w:rPr>
-        <w:cr/>
-        <w:t xml:space="preserve">Eng Ahmed Mohamed </w:t>
-      </w:r>
-      <w:proofErr w:type="spellStart"/>
-      <w:r>
-        <w:rPr>
-          <w:b/>
-          <w:bCs/>
-          <w:sz w:val="32"/>
-          <w:szCs w:val="32"/>
-          <w:lang w:bidi="ar-EG"/>
-        </w:rPr>
-        <w:t>Sayed</w:t>
-      </w:r>
-      <w:proofErr w:type="spellEnd"/>
-      <w:r>
-        <w:rPr>
-          <w:b/>
-          <w:bCs/>
-          <w:sz w:val="32"/>
-          <w:szCs w:val="32"/>
-          <w:lang w:bidi="ar-EG"/>
-        </w:rPr>
-        <w:tab/>
-      </w:r>
-      <w:r>
-        <w:rPr>
-          <w:b/>
-          <w:bCs/>
-          <w:sz w:val="32"/>
-          <w:szCs w:val="32"/>
-          <w:lang w:bidi="ar-EG"/>
-        </w:rPr>
-        <w:t>a.mohamed@fci-cu.edu.eg</w:t>
-      </w:r>
-    </w:p>
-    <w:p>
-      <w:pPr>
-        <w:spacing w:after="20" w:line="245" w:lineRule="auto"/>
-        <w:ind w:left="720" w:right="-180" w:hanging="720"/>
-        <w:rPr>
-          <w:b/>
-          <w:bCs/>
-          <w:sz w:val="32"/>
-          <w:szCs w:val="32"/>
-          <w:lang w:bidi="ar-EG"/>
-        </w:rPr>
-      </w:pPr>
-      <w:r>
-        <w:rPr>
-          <w:b/>
-          <w:bCs/>
-          <w:sz w:val="32"/>
-          <w:szCs w:val="32"/>
-          <w:lang w:bidi="ar-EG"/>
-        </w:rPr>
-        <w:tab/>
-      </w:r>
-      <w:r>
-        <w:rPr>
-          <w:b/>
-          <w:bCs/>
-          <w:sz w:val="32"/>
-          <w:szCs w:val="32"/>
-          <w:lang w:bidi="ar-EG"/>
-        </w:rPr>
-        <w:t xml:space="preserve">Eng </w:t>
-      </w:r>
-      <w:proofErr w:type="spellStart"/>
-      <w:r>
-        <w:rPr>
-          <w:b/>
-          <w:bCs/>
-          <w:sz w:val="32"/>
-          <w:szCs w:val="32"/>
-          <w:lang w:bidi="ar-EG"/>
-        </w:rPr>
-        <w:t>Ayat</w:t>
-      </w:r>
-      <w:proofErr w:type="spellEnd"/>
-      <w:r>
-        <w:rPr>
-          <w:b/>
-          <w:bCs/>
-          <w:sz w:val="32"/>
-          <w:szCs w:val="32"/>
-          <w:lang w:bidi="ar-EG"/>
-        </w:rPr>
-        <w:t xml:space="preserve"> </w:t>
-      </w:r>
-      <w:proofErr w:type="spellStart"/>
-      <w:r>
-        <w:rPr>
-          <w:b/>
-          <w:bCs/>
-          <w:sz w:val="32"/>
-          <w:szCs w:val="32"/>
-          <w:lang w:bidi="ar-EG"/>
-        </w:rPr>
-        <w:t>Khairy</w:t>
-      </w:r>
-      <w:proofErr w:type="spellEnd"/>
       <w:r>
         <w:rPr>
           <w:b/>
@@ -1637,14 +1458,8 @@
         <w:pStyle w:val="Heading1"/>
       </w:pPr>
       <w:bookmarkStart w:id="1" w:name="_Toc412803253"/>
-      <w:proofErr w:type="spellStart"/>
       <w:r>
-        <w:lastRenderedPageBreak/>
-        <w:t>Github</w:t>
-      </w:r>
-      <w:proofErr w:type="spellEnd"/>
-      <w:r>
-        <w:t xml:space="preserve"> repository link</w:t>
+        <w:t>Github repository link</w:t>
       </w:r>
       <w:bookmarkEnd w:id="1"/>
     </w:p>
@@ -1667,25 +1482,16 @@
           <w:bCs/>
           <w:color w:val="C00000"/>
         </w:rPr>
+        <w:lastRenderedPageBreak/>
         <w:t xml:space="preserve">Summarize the purpose of the </w:t>
       </w:r>
-      <w:proofErr w:type="spellStart"/>
       <w:r>
         <w:rPr>
           <w:b/>
           <w:bCs/>
           <w:color w:val="C00000"/>
         </w:rPr>
-        <w:t>github</w:t>
-      </w:r>
-      <w:proofErr w:type="spellEnd"/>
-      <w:r>
-        <w:rPr>
-          <w:b/>
-          <w:bCs/>
-          <w:color w:val="C00000"/>
-        </w:rPr>
-        <w:t xml:space="preserve"> repository</w:t>
+        <w:t>github repository</w:t>
       </w:r>
       <w:r>
         <w:rPr>
@@ -1731,25 +1537,7 @@
           <w:bCs/>
           <w:color w:val="C00000"/>
         </w:rPr>
-        <w:t xml:space="preserve">Provide </w:t>
-      </w:r>
-      <w:proofErr w:type="spellStart"/>
-      <w:r>
-        <w:rPr>
-          <w:b/>
-          <w:bCs/>
-          <w:color w:val="C00000"/>
-        </w:rPr>
-        <w:t>url</w:t>
-      </w:r>
-      <w:proofErr w:type="spellEnd"/>
-      <w:r>
-        <w:rPr>
-          <w:b/>
-          <w:bCs/>
-          <w:color w:val="C00000"/>
-        </w:rPr>
-        <w:t xml:space="preserve"> of your repository</w:t>
+        <w:t>Provide url of your repository</w:t>
       </w:r>
     </w:p>
     <w:p>
@@ -2026,6 +1814,7 @@
       </w:pPr>
       <w:bookmarkStart w:id="4" w:name="_Toc412803256"/>
       <w:r>
+        <w:lastRenderedPageBreak/>
         <w:t>Role of each member in the team</w:t>
       </w:r>
       <w:bookmarkEnd w:id="4"/>
@@ -2079,19 +1868,9 @@
             <w:tcW w:w="4932" w:type="dxa"/>
           </w:tcPr>
           <w:p>
-            <w:proofErr w:type="spellStart"/>
             <w:r>
-              <w:t>Heba</w:t>
+              <w:t>Heba Ahmed Khazbak</w:t>
             </w:r>
-            <w:proofErr w:type="spellEnd"/>
-            <w:r>
-              <w:t xml:space="preserve"> Ahmed </w:t>
-            </w:r>
-            <w:proofErr w:type="spellStart"/>
-            <w:r>
-              <w:t>Khazbak</w:t>
-            </w:r>
-            <w:proofErr w:type="spellEnd"/>
           </w:p>
         </w:tc>
         <w:tc>
@@ -2241,7 +2020,7 @@
 
 <file path=word/endnotes.xml><?xml version="1.0" encoding="utf-8"?>
 <w:endnotes xmlns:ve="http://schemas.openxmlformats.org/markup-compatibility/2006" xmlns:o="urn:schemas-microsoft-com:office:office" xmlns:r="http://schemas.openxmlformats.org/officeDocument/2006/relationships" xmlns:m="http://schemas.openxmlformats.org/officeDocument/2006/math" xmlns:v="urn:schemas-microsoft-com:vml" xmlns:wp="http://schemas.openxmlformats.org/drawingml/2006/wordprocessingDrawing" xmlns:w10="urn:schemas-microsoft-com:office:word" xmlns:w="http://schemas.openxmlformats.org/wordprocessingml/2006/main" xmlns:wne="http://schemas.microsoft.com/office/word/2006/wordml">
-  <w:endnote w:type="separator" w:id="-1">
+  <w:endnote w:type="separator" w:id="0">
     <w:p>
       <w:pPr>
         <w:spacing w:after="0" w:line="240" w:lineRule="auto"/>
@@ -2251,7 +2030,7 @@
       </w:r>
     </w:p>
   </w:endnote>
-  <w:endnote w:type="continuationSeparator" w:id="0">
+  <w:endnote w:type="continuationSeparator" w:id="1">
     <w:p>
       <w:pPr>
         <w:spacing w:after="0" w:line="240" w:lineRule="auto"/>
@@ -2432,45 +2211,8 @@
         <w:sz w:val="23"/>
         <w:szCs w:val="23"/>
       </w:rPr>
-      <w:t xml:space="preserve">. Approved by </w:t>
+      <w:t>. Approved by Dr.Mohammad El-Ramly</w:t>
     </w:r>
-    <w:proofErr w:type="spellStart"/>
-    <w:r>
-      <w:rPr>
-        <w:rFonts w:ascii="Calibri" w:hAnsi="Calibri" w:cs="Calibri"/>
-        <w:b/>
-        <w:bCs/>
-        <w:color w:val="000000"/>
-        <w:sz w:val="23"/>
-        <w:szCs w:val="23"/>
-      </w:rPr>
-      <w:t>Dr.Mohammad</w:t>
-    </w:r>
-    <w:proofErr w:type="spellEnd"/>
-    <w:r>
-      <w:rPr>
-        <w:rFonts w:ascii="Calibri" w:hAnsi="Calibri" w:cs="Calibri"/>
-        <w:b/>
-        <w:bCs/>
-        <w:color w:val="000000"/>
-        <w:sz w:val="23"/>
-        <w:szCs w:val="23"/>
-      </w:rPr>
-      <w:t xml:space="preserve"> El-</w:t>
-    </w:r>
-    <w:proofErr w:type="spellStart"/>
-    <w:r>
-      <w:rPr>
-        <w:rFonts w:ascii="Calibri" w:hAnsi="Calibri" w:cs="Calibri"/>
-        <w:b/>
-        <w:bCs/>
-        <w:color w:val="000000"/>
-        <w:sz w:val="23"/>
-        <w:szCs w:val="23"/>
-      </w:rPr>
-      <w:t>Ramly</w:t>
-    </w:r>
-    <w:proofErr w:type="spellEnd"/>
   </w:p>
   <w:p>
     <w:pPr>
@@ -2493,7 +2235,7 @@
 
 <file path=word/footnotes.xml><?xml version="1.0" encoding="utf-8"?>
 <w:footnotes xmlns:ve="http://schemas.openxmlformats.org/markup-compatibility/2006" xmlns:o="urn:schemas-microsoft-com:office:office" xmlns:r="http://schemas.openxmlformats.org/officeDocument/2006/relationships" xmlns:m="http://schemas.openxmlformats.org/officeDocument/2006/math" xmlns:v="urn:schemas-microsoft-com:vml" xmlns:wp="http://schemas.openxmlformats.org/drawingml/2006/wordprocessingDrawing" xmlns:w10="urn:schemas-microsoft-com:office:word" xmlns:w="http://schemas.openxmlformats.org/wordprocessingml/2006/main" xmlns:wne="http://schemas.microsoft.com/office/word/2006/wordml">
-  <w:footnote w:type="separator" w:id="-1">
+  <w:footnote w:type="separator" w:id="0">
     <w:p>
       <w:pPr>
         <w:spacing w:after="0" w:line="240" w:lineRule="auto"/>
@@ -2503,7 +2245,7 @@
       </w:r>
     </w:p>
   </w:footnote>
-  <w:footnote w:type="continuationSeparator" w:id="0">
+  <w:footnote w:type="continuationSeparator" w:id="1">
     <w:p>
       <w:pPr>
         <w:spacing w:after="0" w:line="240" w:lineRule="auto"/>
@@ -2644,29 +2386,7 @@
         <w:szCs w:val="40"/>
         <w:highlight w:val="black"/>
       </w:rPr>
-      <w:t xml:space="preserve">Team Name, </w:t>
-    </w:r>
-    <w:proofErr w:type="spellStart"/>
-    <w:r>
-      <w:rPr>
-        <w:rFonts w:asciiTheme="majorHAnsi" w:hAnsiTheme="majorHAnsi"/>
-        <w:color w:val="FF0000"/>
-        <w:sz w:val="40"/>
-        <w:szCs w:val="40"/>
-        <w:highlight w:val="black"/>
-      </w:rPr>
-      <w:t>Proj</w:t>
-    </w:r>
-    <w:proofErr w:type="spellEnd"/>
-    <w:r>
-      <w:rPr>
-        <w:rFonts w:asciiTheme="majorHAnsi" w:hAnsiTheme="majorHAnsi"/>
-        <w:color w:val="FF0000"/>
-        <w:sz w:val="40"/>
-        <w:szCs w:val="40"/>
-        <w:highlight w:val="black"/>
-      </w:rPr>
-      <w:t xml:space="preserve"> Name</w:t>
+      <w:t>Team Name, Proj Name</w:t>
     </w:r>
   </w:p>
   <w:p>

</xml_diff>